<commit_message>
Rapport + check CategorieClient
</commit_message>
<xml_diff>
--- a/MARCUCCI_LY.docx
+++ b/MARCUCCI_LY.docx
@@ -3,44 +3,270 @@
 <w:document xmlns:wpc="http://schemas.microsoft.com/office/word/2010/wordprocessingCanvas" xmlns:mo="http://schemas.microsoft.com/office/mac/office/2008/main" xmlns:mc="http://schemas.openxmlformats.org/markup-compatibility/2006" xmlns:mv="urn:schemas-microsoft-com:mac:vml" xmlns:o="urn:schemas-microsoft-com:office:office" xmlns:r="http://schemas.openxmlformats.org/officeDocument/2006/relationships" xmlns:m="http://schemas.openxmlformats.org/officeDocument/2006/math" xmlns:v="urn:schemas-microsoft-com:vml" xmlns:wp14="http://schemas.microsoft.com/office/word/2010/wordprocessingDrawing" xmlns:wp="http://schemas.openxmlformats.org/drawingml/2006/wordprocessingDrawing" xmlns:w10="urn:schemas-microsoft-com:office:word" xmlns:w="http://schemas.openxmlformats.org/wordprocessingml/2006/main" xmlns:w14="http://schemas.microsoft.com/office/word/2010/wordml" xmlns:w15="http://schemas.microsoft.com/office/word/2012/wordml" xmlns:wpg="http://schemas.microsoft.com/office/word/2010/wordprocessingGroup" xmlns:wpi="http://schemas.microsoft.com/office/word/2010/wordprocessingInk" xmlns:wne="http://schemas.microsoft.com/office/word/2006/wordml" xmlns:wps="http://schemas.microsoft.com/office/word/2010/wordprocessingShape" mc:Ignorable="w14 w15 wp14">
   <w:body>
     <w:p>
+      <w:pPr>
+        <w:jc w:val="center"/>
+      </w:pPr>
       <w:r>
         <w:t>TEST REPORT</w:t>
       </w:r>
     </w:p>
-    <w:p/>
-    <w:p>
-      <w:r>
-        <w:t>Package Mediatheque</w:t>
-      </w:r>
-    </w:p>
-    <w:p/>
-    <w:p>
-      <w:r>
-        <w:t>In this package, there are 6 classes: FicheEmprunt, Genre, LettreRappel, Localisation, Mediatheque and OperationImpossible.</w:t>
-      </w:r>
-    </w:p>
-    <w:p/>
-    <w:p>
-      <w:r>
+    <w:p>
+      <w:pPr>
+        <w:jc w:val="both"/>
+      </w:pPr>
+    </w:p>
+    <w:p>
+      <w:pPr>
+        <w:jc w:val="both"/>
+        <w:rPr>
+          <w:b/>
+          <w:u w:val="single"/>
+        </w:rPr>
+      </w:pPr>
+      <w:r>
+        <w:rPr>
+          <w:b/>
+          <w:u w:val="single"/>
+        </w:rPr>
+        <w:t xml:space="preserve">Package </w:t>
+      </w:r>
+      <w:proofErr w:type="spellStart"/>
+      <w:r>
+        <w:rPr>
+          <w:b/>
+          <w:u w:val="single"/>
+        </w:rPr>
+        <w:t>Mediatheque</w:t>
+      </w:r>
+      <w:proofErr w:type="spellEnd"/>
+    </w:p>
+    <w:p>
+      <w:pPr>
+        <w:jc w:val="both"/>
+      </w:pPr>
+    </w:p>
+    <w:p>
+      <w:pPr>
+        <w:jc w:val="both"/>
+      </w:pPr>
+      <w:r>
+        <w:t xml:space="preserve">In this package, there are 6 classes: </w:t>
+      </w:r>
+      <w:proofErr w:type="spellStart"/>
+      <w:r>
+        <w:t>FicheEmprunt</w:t>
+      </w:r>
+      <w:proofErr w:type="spellEnd"/>
+      <w:r>
+        <w:t xml:space="preserve">, Genre, </w:t>
+      </w:r>
+      <w:proofErr w:type="spellStart"/>
+      <w:r>
+        <w:t>LettreRappel</w:t>
+      </w:r>
+      <w:proofErr w:type="spellEnd"/>
+      <w:r>
+        <w:t xml:space="preserve">, </w:t>
+      </w:r>
+      <w:proofErr w:type="spellStart"/>
+      <w:r>
+        <w:t>Localisation</w:t>
+      </w:r>
+      <w:proofErr w:type="spellEnd"/>
+      <w:r>
+        <w:t xml:space="preserve">, </w:t>
+      </w:r>
+      <w:proofErr w:type="spellStart"/>
+      <w:r>
+        <w:t>Mediatheque</w:t>
+      </w:r>
+      <w:proofErr w:type="spellEnd"/>
+      <w:r>
+        <w:t xml:space="preserve"> and </w:t>
+      </w:r>
+      <w:proofErr w:type="spellStart"/>
+      <w:r>
+        <w:t>OperationImpossible</w:t>
+      </w:r>
+      <w:proofErr w:type="spellEnd"/>
+      <w:r>
+        <w:t>.</w:t>
+      </w:r>
+    </w:p>
+    <w:p>
+      <w:pPr>
+        <w:jc w:val="both"/>
+      </w:pPr>
+    </w:p>
+    <w:p>
+      <w:pPr>
+        <w:jc w:val="both"/>
+        <w:rPr>
+          <w:b/>
+          <w:u w:val="single"/>
+        </w:rPr>
+      </w:pPr>
+      <w:r>
+        <w:rPr>
+          <w:b/>
+          <w:u w:val="single"/>
+        </w:rPr>
         <w:t>Package Client</w:t>
       </w:r>
     </w:p>
-    <w:p/>
-    <w:p>
-      <w:r>
-        <w:t>In this package, there are 3 classes: CategorieClient, Client and HashClient.</w:t>
-      </w:r>
-    </w:p>
-    <w:p/>
-    <w:p>
-      <w:r>
+    <w:p>
+      <w:pPr>
+        <w:jc w:val="both"/>
+      </w:pPr>
+    </w:p>
+    <w:p>
+      <w:pPr>
+        <w:jc w:val="both"/>
+        <w:rPr>
+          <w:i/>
+        </w:rPr>
+      </w:pPr>
+      <w:r>
+        <w:t xml:space="preserve">In this package, there are 3 classes: </w:t>
+      </w:r>
+      <w:proofErr w:type="spellStart"/>
+      <w:r>
+        <w:t>CategorieClient</w:t>
+      </w:r>
+      <w:proofErr w:type="spellEnd"/>
+      <w:r>
+        <w:t xml:space="preserve">, Client and </w:t>
+      </w:r>
+      <w:proofErr w:type="spellStart"/>
+      <w:r>
+        <w:t>Ha</w:t>
+      </w:r>
+      <w:r>
+        <w:t>shClient</w:t>
+      </w:r>
+      <w:proofErr w:type="spellEnd"/>
+      <w:r>
+        <w:t xml:space="preserve">. </w:t>
+      </w:r>
+    </w:p>
+    <w:p>
+      <w:pPr>
+        <w:jc w:val="both"/>
+      </w:pPr>
+    </w:p>
+    <w:p>
+      <w:pPr>
+        <w:jc w:val="both"/>
+      </w:pPr>
+      <w:r>
+        <w:t xml:space="preserve">In </w:t>
+      </w:r>
+      <w:proofErr w:type="spellStart"/>
+      <w:r>
+        <w:t>CategorieClient</w:t>
+      </w:r>
+      <w:proofErr w:type="spellEnd"/>
+      <w:r>
+        <w:t xml:space="preserve">, </w:t>
+      </w:r>
+      <w:r>
+        <w:t xml:space="preserve">there is an error in the </w:t>
+      </w:r>
+      <w:proofErr w:type="spellStart"/>
+      <w:proofErr w:type="gramStart"/>
+      <w:r>
+        <w:t>modifierCotisation</w:t>
+      </w:r>
+      <w:proofErr w:type="spellEnd"/>
+      <w:r>
+        <w:t>(</w:t>
+      </w:r>
+      <w:proofErr w:type="gramEnd"/>
+      <w:r>
+        <w:t>) method.</w:t>
+      </w:r>
+      <w:r>
+        <w:t xml:space="preserve"> </w:t>
+      </w:r>
+    </w:p>
+    <w:p>
+      <w:pPr>
+        <w:jc w:val="both"/>
+      </w:pPr>
+      <w:r>
+        <w:t xml:space="preserve">[IMAGE </w:t>
+      </w:r>
+      <w:proofErr w:type="spellStart"/>
+      <w:r>
+        <w:t>modifCotisation</w:t>
+      </w:r>
+      <w:proofErr w:type="spellEnd"/>
+      <w:r>
+        <w:t>]</w:t>
+      </w:r>
+    </w:p>
+    <w:p>
+      <w:pPr>
+        <w:jc w:val="both"/>
+      </w:pPr>
+      <w:r>
+        <w:t>As you can see, the function returns 4 instead of taking the parameter’s value (double cot).</w:t>
+      </w:r>
+    </w:p>
+    <w:p>
+      <w:pPr>
+        <w:jc w:val="both"/>
+      </w:pPr>
+    </w:p>
+    <w:p>
+      <w:pPr>
+        <w:jc w:val="both"/>
+        <w:rPr>
+          <w:b/>
+          <w:u w:val="single"/>
+        </w:rPr>
+      </w:pPr>
+      <w:r>
+        <w:rPr>
+          <w:b/>
+          <w:u w:val="single"/>
+        </w:rPr>
         <w:t>Package Document</w:t>
       </w:r>
     </w:p>
-    <w:p/>
-    <w:p>
-      <w:r>
-        <w:t xml:space="preserve">In this package there are 6 classes: Audio, Document, Empruntable, HasInvariant, Livre, Video. </w:t>
+    <w:p>
+      <w:pPr>
+        <w:jc w:val="both"/>
+      </w:pPr>
+    </w:p>
+    <w:p>
+      <w:pPr>
+        <w:jc w:val="both"/>
+      </w:pPr>
+      <w:r>
+        <w:t>In this package</w:t>
+      </w:r>
+      <w:r>
+        <w:t>,</w:t>
+      </w:r>
+      <w:r>
+        <w:t xml:space="preserve"> there are 6 classes: Audio, Document, </w:t>
+      </w:r>
+      <w:proofErr w:type="spellStart"/>
+      <w:r>
+        <w:t>Empruntable</w:t>
+      </w:r>
+      <w:proofErr w:type="spellEnd"/>
+      <w:r>
+        <w:t xml:space="preserve">, </w:t>
+      </w:r>
+      <w:proofErr w:type="spellStart"/>
+      <w:r>
+        <w:t>HasInvariant</w:t>
+      </w:r>
+      <w:proofErr w:type="spellEnd"/>
+      <w:r>
+        <w:t xml:space="preserve">, Livre, Video. </w:t>
       </w:r>
       <w:bookmarkStart w:id="0" w:name="_GoBack"/>
       <w:bookmarkEnd w:id="0"/>

</xml_diff>

<commit_message>
test Document revoir Invariant
</commit_message>
<xml_diff>
--- a/MARCUCCI_LY.docx
+++ b/MARCUCCI_LY.docx
@@ -46,34 +46,83 @@
         <w:jc w:val="both"/>
       </w:pPr>
       <w:r>
-        <w:t>In this package, there are 6 classes: FicheEmprunt, Genre, LettreRappel, Localisation, Mediatheque and OperationImpossible.</w:t>
-      </w:r>
-    </w:p>
-    <w:p>
-      <w:pPr>
-        <w:jc w:val="both"/>
-      </w:pPr>
-    </w:p>
-    <w:p>
-      <w:pPr>
-        <w:jc w:val="both"/>
-      </w:pPr>
-      <w:r>
-        <w:t>In Genre, there is an error</w:t>
-      </w:r>
-      <w:r>
-        <w:t xml:space="preserve"> in the constructor</w:t>
+        <w:t>6 classes: FicheEmprunt, Genre, LettreRappel, Localisation, Mediatheque and OperationImpossible.</w:t>
+      </w:r>
+    </w:p>
+    <w:p>
+      <w:pPr>
+        <w:jc w:val="both"/>
+      </w:pPr>
+    </w:p>
+    <w:p>
+      <w:pPr>
+        <w:jc w:val="both"/>
+      </w:pPr>
+      <w:r>
+        <w:t>Genre =</w:t>
+      </w:r>
+    </w:p>
+    <w:p>
+      <w:pPr>
+        <w:pStyle w:val="Pardeliste"/>
+        <w:numPr>
+          <w:ilvl w:val="0"/>
+          <w:numId w:val="1"/>
+        </w:numPr>
+        <w:jc w:val="both"/>
+      </w:pPr>
+      <w:r>
+        <w:t>C</w:t>
+      </w:r>
+      <w:r>
+        <w:t>onstructor</w:t>
       </w:r>
       <w:r>
         <w:t>: the variable nbEmprunt is still at 10 while it should be reinitialized at 0.</w:t>
       </w:r>
       <w:r>
-        <w:t xml:space="preserve"> Actually, </w:t>
-      </w:r>
-      <w:bookmarkStart w:id="0" w:name="_GoBack"/>
-      <w:bookmarkEnd w:id="0"/>
-      <w:r>
-        <w:t xml:space="preserve">the line doing this was commented: to do the test, we un-commented it. </w:t>
+        <w:t xml:space="preserve"> </w:t>
+      </w:r>
+      <w:r>
+        <w:t>The line doing so</w:t>
+      </w:r>
+      <w:r>
+        <w:t xml:space="preserve"> is </w:t>
+      </w:r>
+      <w:r>
+        <w:t>in</w:t>
+      </w:r>
+      <w:r>
+        <w:t xml:space="preserve"> the code bu</w:t>
+      </w:r>
+      <w:r>
+        <w:t>t commented. We un-commented it.</w:t>
+      </w:r>
+    </w:p>
+    <w:p>
+      <w:pPr>
+        <w:jc w:val="both"/>
+      </w:pPr>
+    </w:p>
+    <w:p>
+      <w:pPr>
+        <w:jc w:val="both"/>
+      </w:pPr>
+      <w:r>
+        <w:t xml:space="preserve">Document = </w:t>
+      </w:r>
+    </w:p>
+    <w:p>
+      <w:pPr>
+        <w:pStyle w:val="Pardeliste"/>
+        <w:numPr>
+          <w:ilvl w:val="0"/>
+          <w:numId w:val="1"/>
+        </w:numPr>
+        <w:jc w:val="both"/>
+      </w:pPr>
+      <w:r>
+        <w:t>metEmpruntable(): variable empruntable is false while it should be true. We changed it accordingly.</w:t>
       </w:r>
     </w:p>
     <w:p>
@@ -111,8 +160,10 @@
           <w:i/>
         </w:rPr>
       </w:pPr>
-      <w:r>
-        <w:t>In this package, there are 3 classes: CategorieClient, Client and Ha</w:t>
+      <w:bookmarkStart w:id="0" w:name="_GoBack"/>
+      <w:bookmarkEnd w:id="0"/>
+      <w:r>
+        <w:t>3 classes: CategorieClient, Client and Ha</w:t>
       </w:r>
       <w:r>
         <w:t xml:space="preserve">shClient. </w:t>
@@ -202,6 +253,126 @@
     </w:sectPr>
   </w:body>
 </w:document>
+</file>
+
+<file path=word/numbering.xml><?xml version="1.0" encoding="utf-8"?>
+<w:numbering xmlns:wpc="http://schemas.microsoft.com/office/word/2010/wordprocessingCanvas" xmlns:mo="http://schemas.microsoft.com/office/mac/office/2008/main" xmlns:mc="http://schemas.openxmlformats.org/markup-compatibility/2006" xmlns:mv="urn:schemas-microsoft-com:mac:vml" xmlns:o="urn:schemas-microsoft-com:office:office" xmlns:r="http://schemas.openxmlformats.org/officeDocument/2006/relationships" xmlns:m="http://schemas.openxmlformats.org/officeDocument/2006/math" xmlns:v="urn:schemas-microsoft-com:vml" xmlns:wp14="http://schemas.microsoft.com/office/word/2010/wordprocessingDrawing" xmlns:wp="http://schemas.openxmlformats.org/drawingml/2006/wordprocessingDrawing" xmlns:w10="urn:schemas-microsoft-com:office:word" xmlns:w="http://schemas.openxmlformats.org/wordprocessingml/2006/main" xmlns:w14="http://schemas.microsoft.com/office/word/2010/wordml" xmlns:w15="http://schemas.microsoft.com/office/word/2012/wordml" xmlns:wpg="http://schemas.microsoft.com/office/word/2010/wordprocessingGroup" xmlns:wpi="http://schemas.microsoft.com/office/word/2010/wordprocessingInk" xmlns:wne="http://schemas.microsoft.com/office/word/2006/wordml" xmlns:wps="http://schemas.microsoft.com/office/word/2010/wordprocessingShape" mc:Ignorable="w14 w15 wp14">
+  <w:abstractNum w:abstractNumId="0">
+    <w:nsid w:val="56E54D7F"/>
+    <w:multiLevelType w:val="hybridMultilevel"/>
+    <w:tmpl w:val="C4629C28"/>
+    <w:lvl w:ilvl="0" w:tplc="BE8CB9A0">
+      <w:numFmt w:val="bullet"/>
+      <w:lvlText w:val="-"/>
+      <w:lvlJc w:val="left"/>
+      <w:pPr>
+        <w:ind w:left="720" w:hanging="360"/>
+      </w:pPr>
+      <w:rPr>
+        <w:rFonts w:ascii="Calibri" w:eastAsiaTheme="minorHAnsi" w:hAnsi="Calibri" w:cstheme="minorBidi" w:hint="default"/>
+      </w:rPr>
+    </w:lvl>
+    <w:lvl w:ilvl="1" w:tplc="040C0003" w:tentative="1">
+      <w:start w:val="1"/>
+      <w:numFmt w:val="bullet"/>
+      <w:lvlText w:val="o"/>
+      <w:lvlJc w:val="left"/>
+      <w:pPr>
+        <w:ind w:left="1440" w:hanging="360"/>
+      </w:pPr>
+      <w:rPr>
+        <w:rFonts w:ascii="Courier New" w:hAnsi="Courier New" w:cs="Courier New" w:hint="default"/>
+      </w:rPr>
+    </w:lvl>
+    <w:lvl w:ilvl="2" w:tplc="040C0005" w:tentative="1">
+      <w:start w:val="1"/>
+      <w:numFmt w:val="bullet"/>
+      <w:lvlText w:val=""/>
+      <w:lvlJc w:val="left"/>
+      <w:pPr>
+        <w:ind w:left="2160" w:hanging="360"/>
+      </w:pPr>
+      <w:rPr>
+        <w:rFonts w:ascii="Wingdings" w:hAnsi="Wingdings" w:hint="default"/>
+      </w:rPr>
+    </w:lvl>
+    <w:lvl w:ilvl="3" w:tplc="040C0001" w:tentative="1">
+      <w:start w:val="1"/>
+      <w:numFmt w:val="bullet"/>
+      <w:lvlText w:val=""/>
+      <w:lvlJc w:val="left"/>
+      <w:pPr>
+        <w:ind w:left="2880" w:hanging="360"/>
+      </w:pPr>
+      <w:rPr>
+        <w:rFonts w:ascii="Symbol" w:hAnsi="Symbol" w:hint="default"/>
+      </w:rPr>
+    </w:lvl>
+    <w:lvl w:ilvl="4" w:tplc="040C0003" w:tentative="1">
+      <w:start w:val="1"/>
+      <w:numFmt w:val="bullet"/>
+      <w:lvlText w:val="o"/>
+      <w:lvlJc w:val="left"/>
+      <w:pPr>
+        <w:ind w:left="3600" w:hanging="360"/>
+      </w:pPr>
+      <w:rPr>
+        <w:rFonts w:ascii="Courier New" w:hAnsi="Courier New" w:cs="Courier New" w:hint="default"/>
+      </w:rPr>
+    </w:lvl>
+    <w:lvl w:ilvl="5" w:tplc="040C0005" w:tentative="1">
+      <w:start w:val="1"/>
+      <w:numFmt w:val="bullet"/>
+      <w:lvlText w:val=""/>
+      <w:lvlJc w:val="left"/>
+      <w:pPr>
+        <w:ind w:left="4320" w:hanging="360"/>
+      </w:pPr>
+      <w:rPr>
+        <w:rFonts w:ascii="Wingdings" w:hAnsi="Wingdings" w:hint="default"/>
+      </w:rPr>
+    </w:lvl>
+    <w:lvl w:ilvl="6" w:tplc="040C0001" w:tentative="1">
+      <w:start w:val="1"/>
+      <w:numFmt w:val="bullet"/>
+      <w:lvlText w:val=""/>
+      <w:lvlJc w:val="left"/>
+      <w:pPr>
+        <w:ind w:left="5040" w:hanging="360"/>
+      </w:pPr>
+      <w:rPr>
+        <w:rFonts w:ascii="Symbol" w:hAnsi="Symbol" w:hint="default"/>
+      </w:rPr>
+    </w:lvl>
+    <w:lvl w:ilvl="7" w:tplc="040C0003" w:tentative="1">
+      <w:start w:val="1"/>
+      <w:numFmt w:val="bullet"/>
+      <w:lvlText w:val="o"/>
+      <w:lvlJc w:val="left"/>
+      <w:pPr>
+        <w:ind w:left="5760" w:hanging="360"/>
+      </w:pPr>
+      <w:rPr>
+        <w:rFonts w:ascii="Courier New" w:hAnsi="Courier New" w:cs="Courier New" w:hint="default"/>
+      </w:rPr>
+    </w:lvl>
+    <w:lvl w:ilvl="8" w:tplc="040C0005" w:tentative="1">
+      <w:start w:val="1"/>
+      <w:numFmt w:val="bullet"/>
+      <w:lvlText w:val=""/>
+      <w:lvlJc w:val="left"/>
+      <w:pPr>
+        <w:ind w:left="6480" w:hanging="360"/>
+      </w:pPr>
+      <w:rPr>
+        <w:rFonts w:ascii="Wingdings" w:hAnsi="Wingdings" w:hint="default"/>
+      </w:rPr>
+    </w:lvl>
+  </w:abstractNum>
+  <w:num w:numId="1">
+    <w:abstractNumId w:val="0"/>
+  </w:num>
+</w:numbering>
 </file>
 
 <file path=word/styles.xml><?xml version="1.0" encoding="utf-8"?>
@@ -635,6 +806,17 @@
     <w:semiHidden/>
     <w:unhideWhenUsed/>
   </w:style>
+  <w:style w:type="paragraph" w:styleId="Pardeliste">
+    <w:name w:val="List Paragraph"/>
+    <w:basedOn w:val="Normal"/>
+    <w:uiPriority w:val="34"/>
+    <w:qFormat/>
+    <w:rsid w:val="003E2A02"/>
+    <w:pPr>
+      <w:ind w:left="720"/>
+      <w:contextualSpacing/>
+    </w:pPr>
+  </w:style>
 </w:styles>
 </file>
 

</xml_diff>

<commit_message>
rapport + client + j’en ai marre c impossible ce FicheEmprunt putain
</commit_message>
<xml_diff>
--- a/MARCUCCI_LY.docx
+++ b/MARCUCCI_LY.docx
@@ -4,6 +4,7 @@
   <w:body>
     <w:p>
       <w:pPr>
+        <w:spacing w:line="288" w:lineRule="auto"/>
         <w:jc w:val="center"/>
         <w:outlineLvl w:val="0"/>
       </w:pPr>
@@ -13,11 +14,13 @@
     </w:p>
     <w:p>
       <w:pPr>
-        <w:jc w:val="both"/>
-      </w:pPr>
-    </w:p>
-    <w:p>
-      <w:pPr>
+        <w:spacing w:line="288" w:lineRule="auto"/>
+        <w:jc w:val="both"/>
+      </w:pPr>
+    </w:p>
+    <w:p>
+      <w:pPr>
+        <w:spacing w:line="288" w:lineRule="auto"/>
         <w:jc w:val="both"/>
         <w:outlineLvl w:val="0"/>
         <w:rPr>
@@ -35,29 +38,39 @@
     </w:p>
     <w:p>
       <w:pPr>
-        <w:jc w:val="both"/>
-      </w:pPr>
-    </w:p>
-    <w:p>
-      <w:pPr>
-        <w:jc w:val="both"/>
-      </w:pPr>
-      <w:r>
-        <w:t>6 classes: FicheEmprunt, Genre, LettreRappel, Localisation, Mediatheque and OperationImpossible.</w:t>
-      </w:r>
-    </w:p>
-    <w:p>
-      <w:pPr>
-        <w:jc w:val="both"/>
-      </w:pPr>
-    </w:p>
-    <w:p>
-      <w:pPr>
-        <w:jc w:val="both"/>
-      </w:pPr>
-      <w:r>
-        <w:t>Genre =</w:t>
-      </w:r>
+        <w:spacing w:line="288" w:lineRule="auto"/>
+        <w:jc w:val="both"/>
+      </w:pPr>
+    </w:p>
+    <w:p>
+      <w:pPr>
+        <w:spacing w:line="288" w:lineRule="auto"/>
+        <w:jc w:val="both"/>
+      </w:pPr>
+      <w:r>
+        <w:t xml:space="preserve">Ce package comporte </w:t>
+      </w:r>
+      <w:r>
+        <w:t>6 classes</w:t>
+      </w:r>
+      <w:r>
+        <w:t xml:space="preserve"> </w:t>
+      </w:r>
+      <w:r>
+        <w:t>: FicheEmprunt, Genre, LettreRappe</w:t>
+      </w:r>
+      <w:r>
+        <w:t>l, Localisation, Mediatheque et</w:t>
+      </w:r>
+      <w:r>
+        <w:t xml:space="preserve"> OperationImpossible.</w:t>
+      </w:r>
+    </w:p>
+    <w:p>
+      <w:pPr>
+        <w:spacing w:line="288" w:lineRule="auto"/>
+        <w:jc w:val="both"/>
+      </w:pPr>
     </w:p>
     <w:p>
       <w:pPr>
@@ -66,48 +79,33 @@
           <w:ilvl w:val="0"/>
           <w:numId w:val="1"/>
         </w:numPr>
-        <w:jc w:val="both"/>
-      </w:pPr>
-      <w:r>
-        <w:t>C</w:t>
-      </w:r>
-      <w:r>
-        <w:t>onstructor</w:t>
-      </w:r>
-      <w:r>
-        <w:t>: the variable nbEmprunt is still at 10 while it should be reinitialized at 0.</w:t>
+        <w:spacing w:line="288" w:lineRule="auto"/>
+        <w:jc w:val="both"/>
+      </w:pPr>
+      <w:r>
+        <w:t xml:space="preserve">nbEmprunt (classe Genre </w:t>
+      </w:r>
+      <w:r>
+        <w:t>–</w:t>
       </w:r>
       <w:r>
         <w:t xml:space="preserve"> </w:t>
       </w:r>
       <w:r>
-        <w:t>The line doing so</w:t>
-      </w:r>
-      <w:r>
-        <w:t xml:space="preserve"> is </w:t>
-      </w:r>
-      <w:r>
-        <w:t>in</w:t>
-      </w:r>
-      <w:r>
-        <w:t xml:space="preserve"> the code bu</w:t>
-      </w:r>
-      <w:r>
-        <w:t>t commented. We un-commented it.</w:t>
-      </w:r>
-    </w:p>
-    <w:p>
-      <w:pPr>
-        <w:jc w:val="both"/>
-      </w:pPr>
-    </w:p>
-    <w:p>
-      <w:pPr>
-        <w:jc w:val="both"/>
-      </w:pPr>
-      <w:r>
-        <w:t xml:space="preserve">Document = </w:t>
-      </w:r>
+        <w:t xml:space="preserve">dans le </w:t>
+      </w:r>
+      <w:r>
+        <w:t xml:space="preserve">constructeur) : la valeur est initialisée à 10 alors qu’elle devrait être à 0. </w:t>
+      </w:r>
+      <w:r>
+        <w:t xml:space="preserve">Dans le constructeur, on peut apercevoir en commentaire nbEmprunt = 0 : nous avons donc dé-commenté cette ligne pour résoudre le problème. </w:t>
+      </w:r>
+    </w:p>
+    <w:p>
+      <w:pPr>
+        <w:spacing w:line="288" w:lineRule="auto"/>
+        <w:jc w:val="both"/>
+      </w:pPr>
     </w:p>
     <w:p>
       <w:pPr>
@@ -116,19 +114,98 @@
           <w:ilvl w:val="0"/>
           <w:numId w:val="1"/>
         </w:numPr>
-        <w:jc w:val="both"/>
-      </w:pPr>
-      <w:r>
-        <w:t>metEmpruntable(): variable empruntable is false while it should be true. We changed it accordingly.</w:t>
-      </w:r>
-    </w:p>
-    <w:p>
-      <w:pPr>
-        <w:jc w:val="both"/>
-      </w:pPr>
-    </w:p>
-    <w:p>
-      <w:pPr>
+        <w:spacing w:line="288" w:lineRule="auto"/>
+        <w:jc w:val="both"/>
+      </w:pPr>
+      <w:r>
+        <w:t>metEmpruntable()</w:t>
+      </w:r>
+      <w:r>
+        <w:t xml:space="preserve"> () </w:t>
+      </w:r>
+      <w:r>
+        <w:t xml:space="preserve">(classe Document) </w:t>
+      </w:r>
+      <w:r>
+        <w:t>:</w:t>
+      </w:r>
+      <w:r>
+        <w:t xml:space="preserve"> la variable empruntable est false alors qu’elle devrait être true. Nous avons rectifié cette erreur dans le code. </w:t>
+      </w:r>
+      <w:r>
+        <w:t xml:space="preserve"> </w:t>
+      </w:r>
+    </w:p>
+    <w:p>
+      <w:pPr>
+        <w:spacing w:line="288" w:lineRule="auto"/>
+        <w:jc w:val="both"/>
+      </w:pPr>
+    </w:p>
+    <w:p>
+      <w:pPr>
+        <w:pStyle w:val="Pardeliste"/>
+        <w:numPr>
+          <w:ilvl w:val="0"/>
+          <w:numId w:val="1"/>
+        </w:numPr>
+        <w:spacing w:line="288" w:lineRule="auto"/>
+        <w:jc w:val="both"/>
+      </w:pPr>
+      <w:r>
+        <w:t>modifierLocalisation() (classe Mediatheque) : lors de la création d’une localisation, les valeurs mises en arguments dans chercherLocalisation sont identiques, on a 2 fois getRayon(). Il s’agit d’une erreur, il faudrait que le 1</w:t>
+      </w:r>
+      <w:r>
+        <w:rPr>
+          <w:vertAlign w:val="superscript"/>
+        </w:rPr>
+        <w:t>er</w:t>
+      </w:r>
+      <w:r>
+        <w:t xml:space="preserve"> argument soit getSalle() et le 2</w:t>
+      </w:r>
+      <w:r>
+        <w:rPr>
+          <w:vertAlign w:val="superscript"/>
+        </w:rPr>
+        <w:t>ème</w:t>
+      </w:r>
+      <w:r>
+        <w:t xml:space="preserve"> argument getRayon().</w:t>
+      </w:r>
+    </w:p>
+    <w:p>
+      <w:pPr>
+        <w:spacing w:line="288" w:lineRule="auto"/>
+        <w:jc w:val="both"/>
+      </w:pPr>
+    </w:p>
+    <w:p>
+      <w:pPr>
+        <w:spacing w:line="288" w:lineRule="auto"/>
+        <w:jc w:val="both"/>
+      </w:pPr>
+      <w:r>
+        <w:t xml:space="preserve">Encore un autre dans </w:t>
+      </w:r>
+      <w:r>
+        <w:t>Genre ??</w:t>
+      </w:r>
+      <w:r>
+        <w:t xml:space="preserve"> le truc +2 faut que je check</w:t>
+      </w:r>
+      <w:bookmarkStart w:id="0" w:name="_GoBack"/>
+      <w:bookmarkEnd w:id="0"/>
+    </w:p>
+    <w:p>
+      <w:pPr>
+        <w:spacing w:line="288" w:lineRule="auto"/>
+        <w:jc w:val="both"/>
+      </w:pPr>
+    </w:p>
+    <w:p>
+      <w:pPr>
+        <w:spacing w:line="288" w:lineRule="auto"/>
         <w:jc w:val="both"/>
         <w:outlineLvl w:val="0"/>
         <w:rPr>
@@ -146,11 +223,13 @@
     </w:p>
     <w:p>
       <w:pPr>
-        <w:jc w:val="both"/>
-      </w:pPr>
-    </w:p>
-    <w:p>
-      <w:pPr>
+        <w:spacing w:line="288" w:lineRule="auto"/>
+        <w:jc w:val="both"/>
+      </w:pPr>
+    </w:p>
+    <w:p>
+      <w:pPr>
+        <w:spacing w:line="288" w:lineRule="auto"/>
         <w:jc w:val="both"/>
         <w:outlineLvl w:val="0"/>
         <w:rPr>
@@ -158,7 +237,19 @@
         </w:rPr>
       </w:pPr>
       <w:r>
-        <w:t>3 classes: CategorieClient, Client and Ha</w:t>
+        <w:t xml:space="preserve">Ce package comporte </w:t>
+      </w:r>
+      <w:r>
+        <w:t>3 classes</w:t>
+      </w:r>
+      <w:r>
+        <w:t xml:space="preserve"> </w:t>
+      </w:r>
+      <w:r>
+        <w:t>: CategorieClient, Client et</w:t>
+      </w:r>
+      <w:r>
+        <w:t xml:space="preserve"> Ha</w:t>
       </w:r>
       <w:r>
         <w:t xml:space="preserve">shClient. </w:t>
@@ -166,25 +257,9 @@
     </w:p>
     <w:p>
       <w:pPr>
-        <w:jc w:val="both"/>
-      </w:pPr>
-    </w:p>
-    <w:p>
-      <w:pPr>
-        <w:jc w:val="both"/>
-      </w:pPr>
-      <w:r>
-        <w:t>C</w:t>
-      </w:r>
-      <w:r>
-        <w:t>ategorieClient</w:t>
-      </w:r>
-      <w:r>
-        <w:t xml:space="preserve"> = </w:t>
-      </w:r>
-      <w:r>
-        <w:t xml:space="preserve"> </w:t>
-      </w:r>
+        <w:spacing w:line="288" w:lineRule="auto"/>
+        <w:jc w:val="both"/>
+      </w:pPr>
     </w:p>
     <w:p>
       <w:pPr>
@@ -193,24 +268,39 @@
           <w:ilvl w:val="0"/>
           <w:numId w:val="1"/>
         </w:numPr>
-        <w:jc w:val="both"/>
-      </w:pPr>
-      <w:r>
-        <w:t>modifierCotisation: returns 4 instead of taking the parameter’s value.</w:t>
-      </w:r>
-    </w:p>
-    <w:p>
-      <w:pPr>
-        <w:jc w:val="both"/>
-      </w:pPr>
-    </w:p>
-    <w:p>
-      <w:pPr>
-        <w:jc w:val="both"/>
-      </w:pPr>
-      <w:r>
-        <w:t xml:space="preserve">Client = </w:t>
-      </w:r>
+        <w:spacing w:line="288" w:lineRule="auto"/>
+        <w:jc w:val="both"/>
+      </w:pPr>
+      <w:r>
+        <w:t>modifierCotisation</w:t>
+      </w:r>
+      <w:r>
+        <w:t xml:space="preserve">() (classe </w:t>
+      </w:r>
+      <w:r>
+        <w:t>Categorie</w:t>
+      </w:r>
+      <w:r>
+        <w:t xml:space="preserve">Client) </w:t>
+      </w:r>
+      <w:r>
+        <w:t xml:space="preserve">: </w:t>
+      </w:r>
+      <w:r>
+        <w:t xml:space="preserve">la fonction retourne 4 alors qu’elle devrait retourner la valeur du paramètre. </w:t>
+      </w:r>
+      <w:r>
+        <w:t xml:space="preserve">Nous </w:t>
+      </w:r>
+      <w:r>
+        <w:t>avons laissé l’erreur.</w:t>
+      </w:r>
+    </w:p>
+    <w:p>
+      <w:pPr>
+        <w:spacing w:line="288" w:lineRule="auto"/>
+        <w:jc w:val="both"/>
+      </w:pPr>
     </w:p>
     <w:p>
       <w:pPr>
@@ -219,27 +309,31 @@
           <w:ilvl w:val="0"/>
           <w:numId w:val="1"/>
         </w:numPr>
-        <w:jc w:val="both"/>
-      </w:pPr>
-      <w:r>
-        <w:t xml:space="preserve">getNbEmpruntEnRetard(): returns </w:t>
-      </w:r>
-      <w:r>
-        <w:t>1 instead of NbEmpruntsDepasses.</w:t>
-      </w:r>
-      <w:r>
-        <w:t>We changed it accordingly.</w:t>
-      </w:r>
-      <w:bookmarkStart w:id="0" w:name="_GoBack"/>
-      <w:bookmarkEnd w:id="0"/>
-    </w:p>
-    <w:p>
-      <w:pPr>
-        <w:jc w:val="both"/>
-      </w:pPr>
-    </w:p>
-    <w:p>
-      <w:pPr>
+        <w:spacing w:line="288" w:lineRule="auto"/>
+        <w:jc w:val="both"/>
+      </w:pPr>
+      <w:r>
+        <w:t>getNbEmpruntEnRetard()</w:t>
+      </w:r>
+      <w:r>
+        <w:t xml:space="preserve"> (classe Client) </w:t>
+      </w:r>
+      <w:r>
+        <w:t xml:space="preserve">: </w:t>
+      </w:r>
+      <w:r>
+        <w:t>la fonction retourn</w:t>
+      </w:r>
+      <w:r>
+        <w:t>e</w:t>
+      </w:r>
+      <w:r>
+        <w:t xml:space="preserve"> 1 alors qu’elle devrait retourner la valeur de NbEmpruntsDepasses. Nous avons rectifié cette erreur.</w:t>
+      </w:r>
+    </w:p>
+    <w:p>
+      <w:pPr>
+        <w:spacing w:line="288" w:lineRule="auto"/>
         <w:jc w:val="both"/>
         <w:outlineLvl w:val="0"/>
         <w:rPr>
@@ -250,6 +344,7 @@
     </w:p>
     <w:p>
       <w:pPr>
+        <w:spacing w:line="288" w:lineRule="auto"/>
         <w:jc w:val="both"/>
         <w:outlineLvl w:val="0"/>
         <w:rPr>
@@ -267,22 +362,53 @@
     </w:p>
     <w:p>
       <w:pPr>
-        <w:jc w:val="both"/>
-      </w:pPr>
-    </w:p>
-    <w:p>
-      <w:pPr>
-        <w:jc w:val="both"/>
-      </w:pPr>
-      <w:r>
-        <w:t>In this package</w:t>
-      </w:r>
-      <w:r>
-        <w:t>,</w:t>
-      </w:r>
-      <w:r>
-        <w:t xml:space="preserve"> there are 6 classes: Audio, Document, Empruntable, HasInvariant, Livre, Video. </w:t>
-      </w:r>
+        <w:spacing w:line="288" w:lineRule="auto"/>
+        <w:jc w:val="both"/>
+      </w:pPr>
+    </w:p>
+    <w:p>
+      <w:pPr>
+        <w:spacing w:line="288" w:lineRule="auto"/>
+        <w:jc w:val="both"/>
+      </w:pPr>
+      <w:r>
+        <w:t xml:space="preserve">Ce package comporte </w:t>
+      </w:r>
+      <w:r>
+        <w:t>6 classes</w:t>
+      </w:r>
+      <w:r>
+        <w:t xml:space="preserve"> </w:t>
+      </w:r>
+      <w:r>
+        <w:t>: Audio, Document, Em</w:t>
+      </w:r>
+      <w:r>
+        <w:t xml:space="preserve">pruntable, HasInvariant, Livre et </w:t>
+      </w:r>
+      <w:r>
+        <w:t xml:space="preserve">Video. </w:t>
+      </w:r>
+      <w:r>
+        <w:t xml:space="preserve">Nous avons créé une classe DocumentNonAbstract, pour pouvoir tester les méthodes de Document et ainsi éviter de tester les méthodes héritées de ses enfants. </w:t>
+      </w:r>
+    </w:p>
+    <w:p>
+      <w:pPr>
+        <w:spacing w:line="288" w:lineRule="auto"/>
+        <w:jc w:val="both"/>
+      </w:pPr>
+    </w:p>
+    <w:p>
+      <w:pPr>
+        <w:pStyle w:val="Pardeliste"/>
+        <w:numPr>
+          <w:ilvl w:val="0"/>
+          <w:numId w:val="1"/>
+        </w:numPr>
+        <w:spacing w:line="288" w:lineRule="auto"/>
+        <w:jc w:val="both"/>
+      </w:pPr>
     </w:p>
     <w:sectPr>
       <w:pgSz w:w="11900" w:h="16840"/>
@@ -814,9 +940,6 @@
   <w:style w:type="paragraph" w:default="1" w:styleId="Normal">
     <w:name w:val="Normal"/>
     <w:qFormat/>
-    <w:rPr>
-      <w:lang w:val="en-US"/>
-    </w:rPr>
   </w:style>
   <w:style w:type="character" w:default="1" w:styleId="Policepardfaut">
     <w:name w:val="Default Paragraph Font"/>

</xml_diff>

<commit_message>
meilleur package test document (revoir invariant)
</commit_message>
<xml_diff>
--- a/MARCUCCI_LY.docx
+++ b/MARCUCCI_LY.docx
@@ -133,12 +133,10 @@
         <w:jc w:val="both"/>
       </w:pPr>
       <w:proofErr w:type="spellStart"/>
-      <w:proofErr w:type="gramStart"/>
       <w:r>
         <w:t>nbEmprunt</w:t>
       </w:r>
       <w:proofErr w:type="spellEnd"/>
-      <w:proofErr w:type="gramEnd"/>
       <w:r>
         <w:t xml:space="preserve"> (classe Genre </w:t>
       </w:r>
@@ -171,8 +169,6 @@
         <w:spacing w:line="288" w:lineRule="auto"/>
         <w:jc w:val="both"/>
       </w:pPr>
-      <w:bookmarkStart w:id="0" w:name="_GoBack"/>
-      <w:bookmarkEnd w:id="0"/>
     </w:p>
     <w:p>
       <w:pPr>
@@ -185,17 +181,12 @@
         <w:jc w:val="both"/>
       </w:pPr>
       <w:proofErr w:type="spellStart"/>
-      <w:proofErr w:type="gramStart"/>
       <w:r>
         <w:t>metEmpruntable</w:t>
       </w:r>
       <w:proofErr w:type="spellEnd"/>
       <w:r>
-        <w:t>(</w:t>
-      </w:r>
-      <w:proofErr w:type="gramEnd"/>
-      <w:r>
-        <w:t>)</w:t>
+        <w:t>()</w:t>
       </w:r>
       <w:r>
         <w:t xml:space="preserve"> () </w:t>
@@ -238,17 +229,12 @@
         <w:jc w:val="both"/>
       </w:pPr>
       <w:proofErr w:type="spellStart"/>
-      <w:proofErr w:type="gramStart"/>
       <w:r>
         <w:t>modifierLocalisation</w:t>
       </w:r>
       <w:proofErr w:type="spellEnd"/>
       <w:r>
-        <w:t>(</w:t>
-      </w:r>
-      <w:proofErr w:type="gramEnd"/>
-      <w:r>
-        <w:t xml:space="preserve">) (classe </w:t>
+        <w:t xml:space="preserve">() (classe </w:t>
       </w:r>
       <w:proofErr w:type="spellStart"/>
       <w:r>
@@ -290,17 +276,12 @@
         <w:t xml:space="preserve"> argument soit </w:t>
       </w:r>
       <w:proofErr w:type="spellStart"/>
-      <w:proofErr w:type="gramStart"/>
       <w:r>
         <w:t>getSalle</w:t>
       </w:r>
       <w:proofErr w:type="spellEnd"/>
       <w:r>
-        <w:t>(</w:t>
-      </w:r>
-      <w:proofErr w:type="gramEnd"/>
-      <w:r>
-        <w:t>) et le 2</w:t>
+        <w:t>() et le 2</w:t>
       </w:r>
       <w:r>
         <w:rPr>
@@ -336,13 +317,8 @@
         <w:spacing w:line="288" w:lineRule="auto"/>
         <w:jc w:val="both"/>
       </w:pPr>
-      <w:proofErr w:type="gramStart"/>
-      <w:r>
-        <w:t>emprunter(</w:t>
-      </w:r>
-      <w:proofErr w:type="gramEnd"/>
-      <w:r>
-        <w:t xml:space="preserve">) (classe Genre) : le </w:t>
+      <w:r>
+        <w:t xml:space="preserve">emprunter() (classe Genre) : le </w:t>
       </w:r>
       <w:proofErr w:type="spellStart"/>
       <w:r>
@@ -464,17 +440,12 @@
         <w:jc w:val="both"/>
       </w:pPr>
       <w:proofErr w:type="spellStart"/>
-      <w:proofErr w:type="gramStart"/>
       <w:r>
         <w:t>modifierCotisation</w:t>
       </w:r>
       <w:proofErr w:type="spellEnd"/>
       <w:r>
-        <w:t>(</w:t>
-      </w:r>
-      <w:proofErr w:type="gramEnd"/>
-      <w:r>
-        <w:t xml:space="preserve">) (classe </w:t>
+        <w:t xml:space="preserve">() (classe </w:t>
       </w:r>
       <w:proofErr w:type="spellStart"/>
       <w:r>
@@ -517,17 +488,12 @@
         <w:jc w:val="both"/>
       </w:pPr>
       <w:proofErr w:type="spellStart"/>
-      <w:proofErr w:type="gramStart"/>
       <w:r>
         <w:t>getNbEmpruntEnRetard</w:t>
       </w:r>
       <w:proofErr w:type="spellEnd"/>
       <w:r>
-        <w:t>(</w:t>
-      </w:r>
-      <w:proofErr w:type="gramEnd"/>
-      <w:r>
-        <w:t>)</w:t>
+        <w:t>()</w:t>
       </w:r>
       <w:r>
         <w:t xml:space="preserve"> (classe Client) </w:t>
@@ -603,7 +569,16 @@
         <w:t xml:space="preserve"> </w:t>
       </w:r>
       <w:r>
-        <w:t>: Audio, Document, Em</w:t>
+        <w:t xml:space="preserve">: </w:t>
+      </w:r>
+      <w:r>
+        <w:rPr>
+          <w:b/>
+        </w:rPr>
+        <w:t>Audio</w:t>
+      </w:r>
+      <w:r>
+        <w:t>, Document, Em</w:t>
       </w:r>
       <w:r>
         <w:t xml:space="preserve">pruntable, </w:t>
@@ -614,12 +589,26 @@
       </w:r>
       <w:proofErr w:type="spellEnd"/>
       <w:r>
-        <w:t xml:space="preserve">, Livre et </w:t>
-      </w:r>
-      <w:proofErr w:type="spellStart"/>
-      <w:r>
+        <w:t xml:space="preserve">, </w:t>
+      </w:r>
+      <w:r>
+        <w:rPr>
+          <w:b/>
+        </w:rPr>
+        <w:t>Livre</w:t>
+      </w:r>
+      <w:r>
+        <w:t xml:space="preserve"> et </w:t>
+      </w:r>
+      <w:bookmarkStart w:id="0" w:name="_GoBack"/>
+      <w:proofErr w:type="spellStart"/>
+      <w:r>
+        <w:rPr>
+          <w:b/>
+        </w:rPr>
         <w:t>Video</w:t>
       </w:r>
+      <w:bookmarkEnd w:id="0"/>
       <w:proofErr w:type="spellEnd"/>
       <w:r>
         <w:t xml:space="preserve">. </w:t>

</xml_diff>

<commit_message>
erreur chercher cat client
</commit_message>
<xml_diff>
--- a/MARCUCCI_LY.docx
+++ b/MARCUCCI_LY.docx
@@ -368,8 +368,6 @@
         <w:spacing w:line="288" w:lineRule="auto"/>
         <w:jc w:val="both"/>
       </w:pPr>
-      <w:bookmarkStart w:id="0" w:name="_GoBack"/>
-      <w:bookmarkEnd w:id="0"/>
     </w:p>
     <w:p>
       <w:pPr>
@@ -522,6 +520,27 @@
       </w:pPr>
       <w:r>
         <w:t xml:space="preserve"> </w:t>
+      </w:r>
+      <w:proofErr w:type="spellStart"/>
+      <w:r>
+        <w:t>chercherCatClient</w:t>
+      </w:r>
+      <w:proofErr w:type="spellEnd"/>
+      <w:r>
+        <w:t xml:space="preserve">() (classe </w:t>
+      </w:r>
+      <w:proofErr w:type="spellStart"/>
+      <w:r>
+        <w:t>Mediatheque</w:t>
+      </w:r>
+      <w:proofErr w:type="spellEnd"/>
+      <w:r>
+        <w:t>) : au lieu de vérifier si l’index de la catégorie recherchée est supérieur à zéro, on vérifie</w:t>
+      </w:r>
+      <w:bookmarkStart w:id="0" w:name="_GoBack"/>
+      <w:bookmarkEnd w:id="0"/>
+      <w:r>
+        <w:t xml:space="preserve"> qu’elle est égale à zéro.</w:t>
       </w:r>
     </w:p>
     <w:p>

</xml_diff>